<commit_message>
Full integreation of EKF
</commit_message>
<xml_diff>
--- a/3) Build with cuDnn.docx
+++ b/3) Build with cuDnn.docx
@@ -974,10 +974,63 @@
         <w:bidi w:val="0"/>
         <w:ind w:left="0" w:hanging="0"/>
         <w:jc w:val="left"/>
-        <w:rPr/>
-      </w:pPr>
-      <w:r>
-        <w:rPr/>
+        <w:rPr>
+          <w:rFonts w:ascii="Consolas;Menlo;Monaco;Lucida Console;Liberation Mono;DejaVu Sans Mono;Bitstream Vera Sans Mono;Courier New;monospace;sans-serif" w:hAnsi="Consolas;Menlo;Monaco;Lucida Console;Liberation Mono;DejaVu Sans Mono;Bitstream Vera Sans Mono;Courier New;monospace;sans-serif"/>
+          <w:b w:val="false"/>
+          <w:i w:val="false"/>
+          <w:caps w:val="false"/>
+          <w:smallCaps w:val="false"/>
+          <w:color w:val="242729"/>
+          <w:spacing w:val="0"/>
+          <w:sz w:val="16"/>
+        </w:rPr>
+      </w:pPr>
+      <w:r>
+        <w:rPr>
+          <w:rFonts w:ascii="Consolas;Menlo;Monaco;Lucida Console;Liberation Mono;DejaVu Sans Mono;Bitstream Vera Sans Mono;Courier New;monospace;sans-serif" w:hAnsi="Consolas;Menlo;Monaco;Lucida Console;Liberation Mono;DejaVu Sans Mono;Bitstream Vera Sans Mono;Courier New;monospace;sans-serif"/>
+          <w:b w:val="false"/>
+          <w:i w:val="false"/>
+          <w:caps w:val="false"/>
+          <w:smallCaps w:val="false"/>
+          <w:color w:val="242729"/>
+          <w:spacing w:val="0"/>
+          <w:sz w:val="16"/>
+        </w:rPr>
+        <w:t>sudo apt install cmake-gui</w:t>
+      </w:r>
+    </w:p>
+    <w:p>
+      <w:pPr>
+        <w:pStyle w:val="Normal"/>
+        <w:numPr>
+          <w:ilvl w:val="0"/>
+          <w:numId w:val="0"/>
+        </w:numPr>
+        <w:bidi w:val="0"/>
+        <w:ind w:left="0" w:hanging="0"/>
+        <w:jc w:val="left"/>
+        <w:rPr>
+          <w:rFonts w:ascii="Consolas;Menlo;Monaco;Lucida Console;Liberation Mono;DejaVu Sans Mono;Bitstream Vera Sans Mono;Courier New;monospace;sans-serif" w:hAnsi="Consolas;Menlo;Monaco;Lucida Console;Liberation Mono;DejaVu Sans Mono;Bitstream Vera Sans Mono;Courier New;monospace;sans-serif"/>
+          <w:b w:val="false"/>
+          <w:i w:val="false"/>
+          <w:caps w:val="false"/>
+          <w:smallCaps w:val="false"/>
+          <w:color w:val="242729"/>
+          <w:spacing w:val="0"/>
+          <w:sz w:val="16"/>
+        </w:rPr>
+      </w:pPr>
+      <w:r>
+        <w:rPr>
+          <w:rFonts w:ascii="Consolas;Menlo;Monaco;Lucida Console;Liberation Mono;DejaVu Sans Mono;Bitstream Vera Sans Mono;Courier New;monospace;sans-serif" w:hAnsi="Consolas;Menlo;Monaco;Lucida Console;Liberation Mono;DejaVu Sans Mono;Bitstream Vera Sans Mono;Courier New;monospace;sans-serif"/>
+          <w:b w:val="false"/>
+          <w:i w:val="false"/>
+          <w:caps w:val="false"/>
+          <w:smallCaps w:val="false"/>
+          <w:color w:val="242729"/>
+          <w:spacing w:val="0"/>
+          <w:sz w:val="16"/>
+        </w:rPr>
       </w:r>
     </w:p>
     <w:p>
@@ -2839,7 +2892,10 @@
         </w:rPr>
       </w:pPr>
       <w:r>
-        <w:rPr/>
+        <w:rPr>
+          <w:sz w:val="12"/>
+          <w:szCs w:val="12"/>
+        </w:rPr>
       </w:r>
     </w:p>
     <w:p>
@@ -2856,15 +2912,7 @@
           <w:sz w:val="12"/>
           <w:szCs w:val="12"/>
         </w:rPr>
-        <w:t xml:space="preserve">$ </w:t>
-      </w:r>
-      <w:r>
-        <w:rPr>
-          <w:color w:val="1C1C1C"/>
-          <w:sz w:val="12"/>
-          <w:szCs w:val="12"/>
-        </w:rPr>
-        <w:t>sudo ldconfig</w:t>
+        <w:t>$ sudo ldconfig</w:t>
       </w:r>
     </w:p>
     <w:p>
@@ -3817,6 +3865,14 @@
     <w:qFormat/>
     <w:rPr>
       <w:rFonts w:ascii="OpenSymbol" w:hAnsi="OpenSymbol" w:eastAsia="OpenSymbol" w:cs="OpenSymbol"/>
+    </w:rPr>
+  </w:style>
+  <w:style w:type="character" w:styleId="VisitedInternetLink">
+    <w:name w:val="FollowedHyperlink"/>
+    <w:rPr>
+      <w:color w:val="800000"/>
+      <w:u w:val="single"/>
+      <w:lang w:val="zxx" w:eastAsia="zxx" w:bidi="zxx"/>
     </w:rPr>
   </w:style>
   <w:style w:type="paragraph" w:styleId="Heading">

</xml_diff>